<commit_message>
nmv 07 05 2024
</commit_message>
<xml_diff>
--- a/TS-Padam/TS-7.4/TS 7.4 Malayalam Pada Paatam Corrections.docx
+++ b/TS-Padam/TS-7.4/TS 7.4 Malayalam Pada Paatam Corrections.docx
@@ -571,6 +571,415 @@
                 <w:szCs w:val="40"/>
               </w:rPr>
               <w:t>¥tx h—pZy</w:t>
+            </w:r>
+          </w:p>
+        </w:tc>
+      </w:tr>
+      <w:tr>
+        <w:trPr>
+          <w:trHeight w:val="1405"/>
+        </w:trPr>
+        <w:tc>
+          <w:tcPr>
+            <w:tcW w:w="3452" w:type="dxa"/>
+            <w:tcBorders>
+              <w:top w:val="single" w:sz="4" w:space="0" w:color="000000"/>
+              <w:left w:val="single" w:sz="4" w:space="0" w:color="000000"/>
+              <w:bottom w:val="single" w:sz="4" w:space="0" w:color="000000"/>
+              <w:right w:val="single" w:sz="4" w:space="0" w:color="000000"/>
+            </w:tcBorders>
+          </w:tcPr>
+          <w:p>
+            <w:pPr>
+              <w:widowControl w:val="0"/>
+              <w:autoSpaceDE w:val="0"/>
+              <w:autoSpaceDN w:val="0"/>
+              <w:adjustRightInd w:val="0"/>
+              <w:spacing w:before="0" w:line="240" w:lineRule="auto"/>
+              <w:rPr>
+                <w:rFonts w:cs="Arial"/>
+                <w:b/>
+                <w:bCs/>
+                <w:sz w:val="28"/>
+                <w:szCs w:val="28"/>
+              </w:rPr>
+            </w:pPr>
+            <w:r>
+              <w:rPr>
+                <w:rFonts w:cs="Arial"/>
+                <w:b/>
+                <w:bCs/>
+                <w:sz w:val="28"/>
+                <w:szCs w:val="28"/>
+              </w:rPr>
+              <w:t>TS 7.4.</w:t>
+            </w:r>
+            <w:r>
+              <w:rPr>
+                <w:rFonts w:cs="Arial"/>
+                <w:b/>
+                <w:bCs/>
+                <w:sz w:val="28"/>
+                <w:szCs w:val="28"/>
+              </w:rPr>
+              <w:t>4</w:t>
+            </w:r>
+            <w:r>
+              <w:rPr>
+                <w:rFonts w:cs="Arial"/>
+                <w:b/>
+                <w:bCs/>
+                <w:sz w:val="28"/>
+                <w:szCs w:val="28"/>
+              </w:rPr>
+              <w:t>.3</w:t>
+            </w:r>
+            <w:r>
+              <w:rPr>
+                <w:rFonts w:cs="Arial"/>
+                <w:b/>
+                <w:bCs/>
+                <w:sz w:val="28"/>
+                <w:szCs w:val="28"/>
+              </w:rPr>
+              <w:t xml:space="preserve"> – </w:t>
+            </w:r>
+            <w:r>
+              <w:rPr>
+                <w:rFonts w:cs="Arial"/>
+                <w:b/>
+                <w:bCs/>
+                <w:sz w:val="28"/>
+                <w:szCs w:val="28"/>
+              </w:rPr>
+              <w:t>Vaakyam</w:t>
+            </w:r>
+          </w:p>
+          <w:p>
+            <w:pPr>
+              <w:widowControl w:val="0"/>
+              <w:autoSpaceDE w:val="0"/>
+              <w:autoSpaceDN w:val="0"/>
+              <w:adjustRightInd w:val="0"/>
+              <w:spacing w:before="0" w:line="240" w:lineRule="auto"/>
+              <w:rPr>
+                <w:rFonts w:cs="Arial"/>
+                <w:b/>
+                <w:bCs/>
+                <w:sz w:val="28"/>
+                <w:szCs w:val="28"/>
+              </w:rPr>
+            </w:pPr>
+            <w:r>
+              <w:rPr>
+                <w:rFonts w:cs="Arial"/>
+                <w:b/>
+                <w:bCs/>
+                <w:sz w:val="28"/>
+                <w:szCs w:val="28"/>
+              </w:rPr>
+              <w:t>Padam</w:t>
+            </w:r>
+            <w:r>
+              <w:rPr>
+                <w:rFonts w:cs="Arial"/>
+                <w:b/>
+                <w:bCs/>
+                <w:sz w:val="28"/>
+                <w:szCs w:val="28"/>
+              </w:rPr>
+              <w:t xml:space="preserve"> No. – </w:t>
+            </w:r>
+            <w:r>
+              <w:rPr>
+                <w:rFonts w:cs="Arial"/>
+                <w:b/>
+                <w:bCs/>
+                <w:sz w:val="28"/>
+                <w:szCs w:val="28"/>
+              </w:rPr>
+              <w:t>3</w:t>
+            </w:r>
+            <w:r>
+              <w:rPr>
+                <w:rFonts w:cs="Arial"/>
+                <w:b/>
+                <w:bCs/>
+                <w:sz w:val="28"/>
+                <w:szCs w:val="28"/>
+              </w:rPr>
+              <w:t>5</w:t>
+            </w:r>
+          </w:p>
+          <w:p>
+            <w:pPr>
+              <w:widowControl w:val="0"/>
+              <w:autoSpaceDE w:val="0"/>
+              <w:autoSpaceDN w:val="0"/>
+              <w:adjustRightInd w:val="0"/>
+              <w:spacing w:before="0" w:line="240" w:lineRule="auto"/>
+              <w:rPr>
+                <w:rFonts w:cs="Arial"/>
+                <w:b/>
+                <w:bCs/>
+                <w:sz w:val="28"/>
+                <w:szCs w:val="28"/>
+              </w:rPr>
+            </w:pPr>
+            <w:r>
+              <w:rPr>
+                <w:rFonts w:cs="Arial"/>
+                <w:b/>
+                <w:bCs/>
+                <w:sz w:val="28"/>
+                <w:szCs w:val="28"/>
+              </w:rPr>
+              <w:t xml:space="preserve">Panchaati No. – </w:t>
+            </w:r>
+            <w:r>
+              <w:rPr>
+                <w:rFonts w:cs="Arial"/>
+                <w:b/>
+                <w:bCs/>
+                <w:sz w:val="28"/>
+                <w:szCs w:val="28"/>
+              </w:rPr>
+              <w:t>17</w:t>
+            </w:r>
+          </w:p>
+        </w:tc>
+        <w:tc>
+          <w:tcPr>
+            <w:tcW w:w="5096" w:type="dxa"/>
+            <w:tcBorders>
+              <w:top w:val="single" w:sz="4" w:space="0" w:color="000000"/>
+              <w:left w:val="single" w:sz="4" w:space="0" w:color="000000"/>
+              <w:bottom w:val="single" w:sz="4" w:space="0" w:color="000000"/>
+              <w:right w:val="single" w:sz="4" w:space="0" w:color="000000"/>
+            </w:tcBorders>
+          </w:tcPr>
+          <w:p>
+            <w:pPr>
+              <w:widowControl w:val="0"/>
+              <w:autoSpaceDE w:val="0"/>
+              <w:autoSpaceDN w:val="0"/>
+              <w:adjustRightInd w:val="0"/>
+              <w:spacing w:before="0" w:line="240" w:lineRule="auto"/>
+              <w:ind w:right="-45"/>
+              <w:rPr>
+                <w:rFonts w:ascii="BRH Malayalam Extra" w:hAnsi="BRH Malayalam Extra" w:cs="BRH Malayalam Extra"/>
+                <w:sz w:val="40"/>
+                <w:szCs w:val="40"/>
+              </w:rPr>
+            </w:pPr>
+            <w:r>
+              <w:rPr>
+                <w:rFonts w:ascii="BRH Malayalam Extra" w:hAnsi="BRH Malayalam Extra" w:cs="BRH Malayalam Extra"/>
+                <w:sz w:val="40"/>
+                <w:szCs w:val="40"/>
+              </w:rPr>
+              <w:t>öe</w:t>
+            </w:r>
+            <w:r>
+              <w:rPr>
+                <w:rFonts w:ascii="BRH Malayalam Extra" w:hAnsi="BRH Malayalam Extra" w:cs="BRH Malayalam Extra"/>
+                <w:sz w:val="34"/>
+                <w:szCs w:val="40"/>
+              </w:rPr>
+              <w:t>–</w:t>
+            </w:r>
+            <w:r>
+              <w:rPr>
+                <w:rFonts w:ascii="BRH Malayalam Extra" w:hAnsi="BRH Malayalam Extra" w:cs="BRH Malayalam Extra"/>
+                <w:sz w:val="40"/>
+                <w:szCs w:val="40"/>
+              </w:rPr>
+              <w:t xml:space="preserve">ZõO§ | </w:t>
+            </w:r>
+          </w:p>
+          <w:p>
+            <w:pPr>
+              <w:widowControl w:val="0"/>
+              <w:autoSpaceDE w:val="0"/>
+              <w:autoSpaceDN w:val="0"/>
+              <w:adjustRightInd w:val="0"/>
+              <w:spacing w:before="0" w:line="240" w:lineRule="auto"/>
+              <w:ind w:right="-45"/>
+              <w:rPr>
+                <w:rFonts w:ascii="BRH Malayalam Extra" w:hAnsi="BRH Malayalam Extra" w:cs="BRH Malayalam Extra"/>
+                <w:sz w:val="40"/>
+                <w:szCs w:val="40"/>
+              </w:rPr>
+            </w:pPr>
+            <w:r>
+              <w:rPr>
+                <w:rFonts w:ascii="BRH Malayalam Extra" w:hAnsi="BRH Malayalam Extra" w:cs="BRH Malayalam Extra"/>
+                <w:sz w:val="40"/>
+                <w:szCs w:val="40"/>
+              </w:rPr>
+              <w:t>öZõ</w:t>
+            </w:r>
+            <w:r>
+              <w:rPr>
+                <w:rFonts w:ascii="BRH Malayalam Extra" w:hAnsi="BRH Malayalam Extra" w:cs="BRH Malayalam Extra"/>
+                <w:sz w:val="34"/>
+                <w:szCs w:val="40"/>
+              </w:rPr>
+              <w:t>–</w:t>
+            </w:r>
+            <w:r>
+              <w:rPr>
+                <w:rFonts w:ascii="BRH Malayalam Extra" w:hAnsi="BRH Malayalam Extra" w:cs="BRH Malayalam Extra"/>
+                <w:sz w:val="40"/>
+                <w:szCs w:val="40"/>
+              </w:rPr>
+              <w:t>t</w:t>
+            </w:r>
+            <w:r>
+              <w:rPr>
+                <w:rFonts w:ascii="BRH Malayalam Extra" w:hAnsi="BRH Malayalam Extra" w:cs="BRH Malayalam Extra"/>
+                <w:sz w:val="40"/>
+                <w:szCs w:val="40"/>
+                <w:highlight w:val="yellow"/>
+              </w:rPr>
+              <w:t>x</w:t>
+            </w:r>
+            <w:r>
+              <w:rPr>
+                <w:rFonts w:ascii="BRH Malayalam Extra" w:hAnsi="BRH Malayalam Extra" w:cs="BRH Malayalam Extra"/>
+                <w:sz w:val="40"/>
+                <w:szCs w:val="40"/>
+              </w:rPr>
+              <w:t xml:space="preserve"> CZy— öZy-A</w:t>
+            </w:r>
+            <w:r>
+              <w:rPr>
+                <w:rFonts w:ascii="BRH Malayalam Extra" w:hAnsi="BRH Malayalam Extra" w:cs="BRH Malayalam Extra"/>
+                <w:sz w:val="34"/>
+                <w:szCs w:val="40"/>
+              </w:rPr>
+              <w:t>–</w:t>
+            </w:r>
+            <w:r>
+              <w:rPr>
+                <w:rFonts w:ascii="BRH Malayalam Extra" w:hAnsi="BRH Malayalam Extra" w:cs="BRH Malayalam Extra"/>
+                <w:sz w:val="40"/>
+                <w:szCs w:val="40"/>
+              </w:rPr>
+              <w:t>tJ |</w:t>
+            </w:r>
+          </w:p>
+        </w:tc>
+        <w:tc>
+          <w:tcPr>
+            <w:tcW w:w="5423" w:type="dxa"/>
+            <w:tcBorders>
+              <w:top w:val="single" w:sz="4" w:space="0" w:color="000000"/>
+              <w:left w:val="single" w:sz="4" w:space="0" w:color="000000"/>
+              <w:bottom w:val="single" w:sz="4" w:space="0" w:color="000000"/>
+              <w:right w:val="single" w:sz="4" w:space="0" w:color="000000"/>
+            </w:tcBorders>
+          </w:tcPr>
+          <w:p>
+            <w:pPr>
+              <w:widowControl w:val="0"/>
+              <w:autoSpaceDE w:val="0"/>
+              <w:autoSpaceDN w:val="0"/>
+              <w:adjustRightInd w:val="0"/>
+              <w:spacing w:before="0" w:line="240" w:lineRule="auto"/>
+              <w:ind w:right="-45"/>
+              <w:rPr>
+                <w:rFonts w:ascii="BRH Malayalam Extra" w:hAnsi="BRH Malayalam Extra" w:cs="BRH Malayalam Extra"/>
+                <w:sz w:val="40"/>
+                <w:szCs w:val="40"/>
+              </w:rPr>
+            </w:pPr>
+            <w:r>
+              <w:rPr>
+                <w:rFonts w:ascii="BRH Malayalam Extra" w:hAnsi="BRH Malayalam Extra" w:cs="BRH Malayalam Extra"/>
+                <w:sz w:val="40"/>
+                <w:szCs w:val="40"/>
+              </w:rPr>
+              <w:t>öe</w:t>
+            </w:r>
+            <w:r>
+              <w:rPr>
+                <w:rFonts w:ascii="BRH Malayalam Extra" w:hAnsi="BRH Malayalam Extra" w:cs="BRH Malayalam Extra"/>
+                <w:sz w:val="34"/>
+                <w:szCs w:val="40"/>
+              </w:rPr>
+              <w:t>–</w:t>
+            </w:r>
+            <w:r>
+              <w:rPr>
+                <w:rFonts w:ascii="BRH Malayalam Extra" w:hAnsi="BRH Malayalam Extra" w:cs="BRH Malayalam Extra"/>
+                <w:sz w:val="40"/>
+                <w:szCs w:val="40"/>
+              </w:rPr>
+              <w:t xml:space="preserve">ZõO§ | </w:t>
+            </w:r>
+          </w:p>
+          <w:p>
+            <w:pPr>
+              <w:widowControl w:val="0"/>
+              <w:autoSpaceDE w:val="0"/>
+              <w:autoSpaceDN w:val="0"/>
+              <w:adjustRightInd w:val="0"/>
+              <w:spacing w:before="0" w:line="240" w:lineRule="auto"/>
+              <w:rPr>
+                <w:rFonts w:ascii="BRH Malayalam Extra" w:hAnsi="BRH Malayalam Extra" w:cs="BRH Malayalam Extra"/>
+                <w:sz w:val="40"/>
+                <w:szCs w:val="40"/>
+              </w:rPr>
+            </w:pPr>
+            <w:r>
+              <w:rPr>
+                <w:rFonts w:ascii="BRH Malayalam Extra" w:hAnsi="BRH Malayalam Extra" w:cs="BRH Malayalam Extra"/>
+                <w:sz w:val="40"/>
+                <w:szCs w:val="40"/>
+              </w:rPr>
+              <w:t>öZõ</w:t>
+            </w:r>
+            <w:r>
+              <w:rPr>
+                <w:rFonts w:ascii="BRH Malayalam Extra" w:hAnsi="BRH Malayalam Extra" w:cs="BRH Malayalam Extra"/>
+                <w:sz w:val="34"/>
+                <w:szCs w:val="40"/>
+              </w:rPr>
+              <w:t>–</w:t>
+            </w:r>
+            <w:r>
+              <w:rPr>
+                <w:rFonts w:ascii="BRH Malayalam Extra" w:hAnsi="BRH Malayalam Extra" w:cs="BRH Malayalam Extra"/>
+                <w:sz w:val="40"/>
+                <w:szCs w:val="40"/>
+                <w:highlight w:val="green"/>
+              </w:rPr>
+              <w:t>t</w:t>
+            </w:r>
+            <w:r>
+              <w:rPr>
+                <w:rFonts w:ascii="BRH Malayalam Extra" w:hAnsi="BRH Malayalam Extra" w:cs="BRH Malayalam Extra"/>
+                <w:sz w:val="40"/>
+                <w:szCs w:val="40"/>
+              </w:rPr>
+              <w:t xml:space="preserve"> CZy— öZy-A</w:t>
+            </w:r>
+            <w:r>
+              <w:rPr>
+                <w:rFonts w:ascii="BRH Malayalam Extra" w:hAnsi="BRH Malayalam Extra" w:cs="BRH Malayalam Extra"/>
+                <w:sz w:val="34"/>
+                <w:szCs w:val="40"/>
+              </w:rPr>
+              <w:t>–</w:t>
+            </w:r>
+            <w:r>
+              <w:rPr>
+                <w:rFonts w:ascii="BRH Malayalam Extra" w:hAnsi="BRH Malayalam Extra" w:cs="BRH Malayalam Extra"/>
+                <w:sz w:val="40"/>
+                <w:szCs w:val="40"/>
+              </w:rPr>
+              <w:t>tJ |</w:t>
             </w:r>
           </w:p>
         </w:tc>

</xml_diff>

<commit_message>
nmv 03 09 2025
</commit_message>
<xml_diff>
--- a/TS-Padam/TS-7.4/TS 7.4 Malayalam Pada Paatam Corrections.docx
+++ b/TS-Padam/TS-7.4/TS 7.4 Malayalam Pada Paatam Corrections.docx
@@ -102,7 +102,18 @@
           <w:szCs w:val="32"/>
           <w:u w:val="single"/>
         </w:rPr>
-        <w:t xml:space="preserve">Observed till </w:t>
+        <w:t xml:space="preserve">Observed </w:t>
+      </w:r>
+      <w:proofErr w:type="gramStart"/>
+      <w:r>
+        <w:rPr>
+          <w:b/>
+          <w:bCs/>
+          <w:sz w:val="32"/>
+          <w:szCs w:val="32"/>
+          <w:u w:val="single"/>
+        </w:rPr>
+        <w:t xml:space="preserve">till </w:t>
       </w:r>
       <w:r>
         <w:rPr>
@@ -115,6 +126,7 @@
         </w:rPr>
         <w:t>???</w:t>
       </w:r>
+      <w:proofErr w:type="gramEnd"/>
     </w:p>
     <w:p>
       <w:pPr>
@@ -1305,6 +1317,426 @@
               </w:rPr>
               <w:t>KI öe</w:t>
             </w:r>
+          </w:p>
+        </w:tc>
+      </w:tr>
+      <w:tr>
+        <w:trPr>
+          <w:trHeight w:val="1105"/>
+        </w:trPr>
+        <w:tc>
+          <w:tcPr>
+            <w:tcW w:w="3452" w:type="dxa"/>
+            <w:tcBorders>
+              <w:top w:val="single" w:sz="4" w:space="0" w:color="000000"/>
+              <w:left w:val="single" w:sz="4" w:space="0" w:color="000000"/>
+              <w:bottom w:val="single" w:sz="4" w:space="0" w:color="000000"/>
+              <w:right w:val="single" w:sz="4" w:space="0" w:color="000000"/>
+            </w:tcBorders>
+          </w:tcPr>
+          <w:p>
+            <w:pPr>
+              <w:widowControl w:val="0"/>
+              <w:autoSpaceDE w:val="0"/>
+              <w:autoSpaceDN w:val="0"/>
+              <w:adjustRightInd w:val="0"/>
+              <w:spacing w:before="0" w:line="240" w:lineRule="auto"/>
+              <w:rPr>
+                <w:rFonts w:cs="Arial"/>
+                <w:b/>
+                <w:bCs/>
+                <w:sz w:val="28"/>
+                <w:szCs w:val="28"/>
+              </w:rPr>
+            </w:pPr>
+            <w:r>
+              <w:rPr>
+                <w:rFonts w:cs="Arial"/>
+                <w:b/>
+                <w:bCs/>
+                <w:sz w:val="28"/>
+                <w:szCs w:val="28"/>
+              </w:rPr>
+              <w:t>TS 7.</w:t>
+            </w:r>
+            <w:r>
+              <w:rPr>
+                <w:rFonts w:cs="Arial"/>
+                <w:b/>
+                <w:bCs/>
+                <w:sz w:val="28"/>
+                <w:szCs w:val="28"/>
+              </w:rPr>
+              <w:t>4.7.2</w:t>
+            </w:r>
+            <w:r>
+              <w:rPr>
+                <w:rFonts w:cs="Arial"/>
+                <w:b/>
+                <w:bCs/>
+                <w:sz w:val="28"/>
+                <w:szCs w:val="28"/>
+              </w:rPr>
+              <w:t xml:space="preserve"> – </w:t>
+            </w:r>
+            <w:r>
+              <w:rPr>
+                <w:rFonts w:cs="Arial"/>
+                <w:b/>
+                <w:bCs/>
+                <w:sz w:val="28"/>
+                <w:szCs w:val="28"/>
+              </w:rPr>
+              <w:t>Vaakyam</w:t>
+            </w:r>
+          </w:p>
+          <w:p>
+            <w:pPr>
+              <w:widowControl w:val="0"/>
+              <w:autoSpaceDE w:val="0"/>
+              <w:autoSpaceDN w:val="0"/>
+              <w:adjustRightInd w:val="0"/>
+              <w:spacing w:before="0" w:line="240" w:lineRule="auto"/>
+              <w:rPr>
+                <w:rFonts w:cs="Arial"/>
+                <w:b/>
+                <w:bCs/>
+                <w:sz w:val="28"/>
+                <w:szCs w:val="28"/>
+              </w:rPr>
+            </w:pPr>
+            <w:r>
+              <w:rPr>
+                <w:rFonts w:cs="Arial"/>
+                <w:b/>
+                <w:bCs/>
+                <w:sz w:val="28"/>
+                <w:szCs w:val="28"/>
+              </w:rPr>
+              <w:t>Line</w:t>
+            </w:r>
+            <w:r>
+              <w:rPr>
+                <w:rFonts w:cs="Arial"/>
+                <w:b/>
+                <w:bCs/>
+                <w:sz w:val="28"/>
+                <w:szCs w:val="28"/>
+              </w:rPr>
+              <w:t xml:space="preserve"> No. – </w:t>
+            </w:r>
+            <w:r>
+              <w:rPr>
+                <w:rFonts w:cs="Arial"/>
+                <w:b/>
+                <w:bCs/>
+                <w:sz w:val="28"/>
+                <w:szCs w:val="28"/>
+              </w:rPr>
+              <w:t>1 &amp; 2</w:t>
+            </w:r>
+          </w:p>
+          <w:p>
+            <w:pPr>
+              <w:widowControl w:val="0"/>
+              <w:autoSpaceDE w:val="0"/>
+              <w:autoSpaceDN w:val="0"/>
+              <w:adjustRightInd w:val="0"/>
+              <w:spacing w:before="0" w:line="240" w:lineRule="auto"/>
+              <w:rPr>
+                <w:rFonts w:cs="Arial"/>
+                <w:b/>
+                <w:bCs/>
+                <w:sz w:val="28"/>
+                <w:szCs w:val="28"/>
+              </w:rPr>
+            </w:pPr>
+            <w:r>
+              <w:rPr>
+                <w:rFonts w:cs="Arial"/>
+                <w:b/>
+                <w:bCs/>
+                <w:sz w:val="28"/>
+                <w:szCs w:val="28"/>
+              </w:rPr>
+              <w:t xml:space="preserve">Panchaati No. – </w:t>
+            </w:r>
+            <w:r>
+              <w:rPr>
+                <w:rFonts w:cs="Arial"/>
+                <w:b/>
+                <w:bCs/>
+                <w:sz w:val="28"/>
+                <w:szCs w:val="28"/>
+              </w:rPr>
+              <w:t>26</w:t>
+            </w:r>
+          </w:p>
+        </w:tc>
+        <w:tc>
+          <w:tcPr>
+            <w:tcW w:w="5096" w:type="dxa"/>
+            <w:tcBorders>
+              <w:top w:val="single" w:sz="4" w:space="0" w:color="000000"/>
+              <w:left w:val="single" w:sz="4" w:space="0" w:color="000000"/>
+              <w:bottom w:val="single" w:sz="4" w:space="0" w:color="000000"/>
+              <w:right w:val="single" w:sz="4" w:space="0" w:color="000000"/>
+            </w:tcBorders>
+          </w:tcPr>
+          <w:p>
+            <w:pPr>
+              <w:widowControl w:val="0"/>
+              <w:autoSpaceDE w:val="0"/>
+              <w:autoSpaceDN w:val="0"/>
+              <w:adjustRightInd w:val="0"/>
+              <w:spacing w:line="240" w:lineRule="auto"/>
+              <w:ind w:right="-48"/>
+              <w:rPr>
+                <w:rFonts w:ascii="BRH Devanagari Extra" w:hAnsi="BRH Devanagari Extra" w:cs="BRH Devanagari Extra"/>
+                <w:sz w:val="40"/>
+                <w:szCs w:val="40"/>
+              </w:rPr>
+            </w:pPr>
+            <w:r>
+              <w:rPr>
+                <w:rFonts w:ascii="BRH Malayalam Extra" w:hAnsi="BRH Malayalam Extra" w:cs="BRH Malayalam Extra"/>
+                <w:sz w:val="40"/>
+                <w:szCs w:val="40"/>
+                <w:lang w:val="it-IT"/>
+              </w:rPr>
+              <w:t>¥rxWqy</w:t>
+            </w:r>
+            <w:r>
+              <w:rPr>
+                <w:rFonts w:ascii="BRH Malayalam Extra" w:hAnsi="BRH Malayalam Extra" w:cs="BRH Malayalam Extra"/>
+                <w:sz w:val="34"/>
+                <w:szCs w:val="40"/>
+                <w:lang w:val="it-IT"/>
+              </w:rPr>
+              <w:t>–</w:t>
+            </w:r>
+            <w:r>
+              <w:rPr>
+                <w:rFonts w:ascii="BRH Malayalam Extra" w:hAnsi="BRH Malayalam Extra" w:cs="BRH Malayalam Extra"/>
+                <w:sz w:val="40"/>
+                <w:szCs w:val="40"/>
+                <w:highlight w:val="yellow"/>
+                <w:lang w:val="it-IT"/>
+              </w:rPr>
+              <w:t>i—</w:t>
+            </w:r>
+            <w:r>
+              <w:rPr>
+                <w:rFonts w:ascii="BRH Malayalam Extra" w:hAnsi="BRH Malayalam Extra" w:cs="BRH Malayalam Extra"/>
+                <w:sz w:val="40"/>
+                <w:szCs w:val="40"/>
+                <w:lang w:val="it-IT"/>
+              </w:rPr>
+              <w:t>b§-bq</w:t>
+            </w:r>
+            <w:r>
+              <w:rPr>
+                <w:rFonts w:ascii="BRH Malayalam Extra" w:hAnsi="BRH Malayalam Extra" w:cs="BRH Malayalam Extra"/>
+                <w:sz w:val="34"/>
+                <w:szCs w:val="40"/>
+                <w:lang w:val="it-IT"/>
+              </w:rPr>
+              <w:t>–</w:t>
+            </w:r>
+            <w:r>
+              <w:rPr>
+                <w:rFonts w:ascii="BRH Malayalam Extra" w:hAnsi="BRH Malayalam Extra" w:cs="BRH Malayalam Extra"/>
+                <w:sz w:val="40"/>
+                <w:szCs w:val="40"/>
+                <w:lang w:val="it-IT"/>
+              </w:rPr>
+              <w:t>iit—ª</w:t>
+            </w:r>
+          </w:p>
+        </w:tc>
+        <w:tc>
+          <w:tcPr>
+            <w:tcW w:w="5423" w:type="dxa"/>
+            <w:tcBorders>
+              <w:top w:val="single" w:sz="4" w:space="0" w:color="000000"/>
+              <w:left w:val="single" w:sz="4" w:space="0" w:color="000000"/>
+              <w:bottom w:val="single" w:sz="4" w:space="0" w:color="000000"/>
+              <w:right w:val="single" w:sz="4" w:space="0" w:color="000000"/>
+            </w:tcBorders>
+          </w:tcPr>
+          <w:p>
+            <w:pPr>
+              <w:widowControl w:val="0"/>
+              <w:autoSpaceDE w:val="0"/>
+              <w:autoSpaceDN w:val="0"/>
+              <w:adjustRightInd w:val="0"/>
+              <w:spacing w:line="264" w:lineRule="auto"/>
+              <w:rPr>
+                <w:rFonts w:ascii="BRH Devanagari Extra" w:hAnsi="BRH Devanagari Extra" w:cs="BRH Devanagari Extra"/>
+                <w:sz w:val="40"/>
+                <w:szCs w:val="40"/>
+              </w:rPr>
+            </w:pPr>
+            <w:r>
+              <w:rPr>
+                <w:rFonts w:ascii="BRH Malayalam Extra" w:hAnsi="BRH Malayalam Extra" w:cs="BRH Malayalam Extra"/>
+                <w:sz w:val="40"/>
+                <w:szCs w:val="40"/>
+              </w:rPr>
+              <w:t>¥rxWqy</w:t>
+            </w:r>
+            <w:r>
+              <w:rPr>
+                <w:rFonts w:ascii="BRH Malayalam Extra" w:hAnsi="BRH Malayalam Extra" w:cs="BRH Malayalam Extra"/>
+                <w:sz w:val="34"/>
+                <w:szCs w:val="40"/>
+                <w:highlight w:val="green"/>
+              </w:rPr>
+              <w:t>–</w:t>
+            </w:r>
+            <w:r>
+              <w:rPr>
+                <w:rFonts w:ascii="BRH Malayalam Extra" w:hAnsi="BRH Malayalam Extra" w:cs="BRH Malayalam Extra"/>
+                <w:sz w:val="40"/>
+                <w:szCs w:val="40"/>
+                <w:highlight w:val="green"/>
+              </w:rPr>
+              <w:t>i</w:t>
+            </w:r>
+            <w:r>
+              <w:rPr>
+                <w:rFonts w:ascii="BRH Malayalam Extra" w:hAnsi="BRH Malayalam Extra" w:cs="BRH Malayalam Extra"/>
+                <w:sz w:val="40"/>
+                <w:szCs w:val="40"/>
+              </w:rPr>
+              <w:t>b§-</w:t>
+            </w:r>
+            <w:r>
+              <w:rPr>
+                <w:rFonts w:ascii="BRH Malayalam Extra" w:hAnsi="BRH Malayalam Extra" w:cs="BRH Malayalam Extra"/>
+                <w:sz w:val="40"/>
+                <w:szCs w:val="40"/>
+                <w:highlight w:val="green"/>
+              </w:rPr>
+              <w:t>b</w:t>
+            </w:r>
+            <w:r>
+              <w:rPr>
+                <w:rFonts w:ascii="BRH Malayalam Extra" w:hAnsi="BRH Malayalam Extra" w:cs="BRH Malayalam Extra"/>
+                <w:sz w:val="40"/>
+                <w:szCs w:val="40"/>
+                <w:highlight w:val="yellow"/>
+              </w:rPr>
+              <w:t>—</w:t>
+            </w:r>
+            <w:r>
+              <w:rPr>
+                <w:rFonts w:ascii="BRH Malayalam Extra" w:hAnsi="BRH Malayalam Extra" w:cs="BRH Malayalam Extra"/>
+                <w:sz w:val="40"/>
+                <w:szCs w:val="40"/>
+              </w:rPr>
+              <w:t>q</w:t>
+            </w:r>
+            <w:r>
+              <w:rPr>
+                <w:rFonts w:ascii="BRH Malayalam Extra" w:hAnsi="BRH Malayalam Extra" w:cs="BRH Malayalam Extra"/>
+                <w:sz w:val="34"/>
+                <w:szCs w:val="40"/>
+              </w:rPr>
+              <w:t>–</w:t>
+            </w:r>
+            <w:r>
+              <w:rPr>
+                <w:rFonts w:ascii="BRH Malayalam Extra" w:hAnsi="BRH Malayalam Extra" w:cs="BRH Malayalam Extra"/>
+                <w:sz w:val="40"/>
+                <w:szCs w:val="40"/>
+              </w:rPr>
+              <w:t>iit—ª</w:t>
+            </w:r>
+          </w:p>
+        </w:tc>
+      </w:tr>
+      <w:tr>
+        <w:trPr>
+          <w:trHeight w:val="1405"/>
+        </w:trPr>
+        <w:tc>
+          <w:tcPr>
+            <w:tcW w:w="3452" w:type="dxa"/>
+            <w:tcBorders>
+              <w:top w:val="single" w:sz="4" w:space="0" w:color="000000"/>
+              <w:left w:val="single" w:sz="4" w:space="0" w:color="000000"/>
+              <w:bottom w:val="single" w:sz="4" w:space="0" w:color="000000"/>
+              <w:right w:val="single" w:sz="4" w:space="0" w:color="000000"/>
+            </w:tcBorders>
+          </w:tcPr>
+          <w:p>
+            <w:pPr>
+              <w:widowControl w:val="0"/>
+              <w:autoSpaceDE w:val="0"/>
+              <w:autoSpaceDN w:val="0"/>
+              <w:adjustRightInd w:val="0"/>
+              <w:spacing w:before="0" w:line="240" w:lineRule="auto"/>
+              <w:rPr>
+                <w:rFonts w:cs="Arial"/>
+                <w:b/>
+                <w:bCs/>
+                <w:sz w:val="28"/>
+                <w:szCs w:val="28"/>
+              </w:rPr>
+            </w:pPr>
+          </w:p>
+        </w:tc>
+        <w:tc>
+          <w:tcPr>
+            <w:tcW w:w="5096" w:type="dxa"/>
+            <w:tcBorders>
+              <w:top w:val="single" w:sz="4" w:space="0" w:color="000000"/>
+              <w:left w:val="single" w:sz="4" w:space="0" w:color="000000"/>
+              <w:bottom w:val="single" w:sz="4" w:space="0" w:color="000000"/>
+              <w:right w:val="single" w:sz="4" w:space="0" w:color="000000"/>
+            </w:tcBorders>
+          </w:tcPr>
+          <w:p>
+            <w:pPr>
+              <w:widowControl w:val="0"/>
+              <w:autoSpaceDE w:val="0"/>
+              <w:autoSpaceDN w:val="0"/>
+              <w:adjustRightInd w:val="0"/>
+              <w:spacing w:before="0" w:line="240" w:lineRule="auto"/>
+              <w:ind w:right="-45"/>
+              <w:rPr>
+                <w:rFonts w:ascii="BRH Malayalam Extra" w:hAnsi="BRH Malayalam Extra" w:cs="BRH Malayalam Extra"/>
+                <w:sz w:val="40"/>
+                <w:szCs w:val="40"/>
+              </w:rPr>
+            </w:pPr>
+          </w:p>
+        </w:tc>
+        <w:tc>
+          <w:tcPr>
+            <w:tcW w:w="5423" w:type="dxa"/>
+            <w:tcBorders>
+              <w:top w:val="single" w:sz="4" w:space="0" w:color="000000"/>
+              <w:left w:val="single" w:sz="4" w:space="0" w:color="000000"/>
+              <w:bottom w:val="single" w:sz="4" w:space="0" w:color="000000"/>
+              <w:right w:val="single" w:sz="4" w:space="0" w:color="000000"/>
+            </w:tcBorders>
+          </w:tcPr>
+          <w:p>
+            <w:pPr>
+              <w:widowControl w:val="0"/>
+              <w:autoSpaceDE w:val="0"/>
+              <w:autoSpaceDN w:val="0"/>
+              <w:adjustRightInd w:val="0"/>
+              <w:spacing w:before="0" w:line="240" w:lineRule="auto"/>
+              <w:ind w:right="-45"/>
+              <w:rPr>
+                <w:rFonts w:ascii="BRH Malayalam Extra" w:hAnsi="BRH Malayalam Extra" w:cs="BRH Malayalam Extra"/>
+                <w:sz w:val="40"/>
+                <w:szCs w:val="40"/>
+              </w:rPr>
+            </w:pPr>
           </w:p>
         </w:tc>
       </w:tr>
@@ -1606,7 +2038,6 @@
                 <w:sz w:val="28"/>
                 <w:szCs w:val="28"/>
               </w:rPr>
-              <w:lastRenderedPageBreak/>
               <w:t>TS 7.4.2.2 – Padam</w:t>
             </w:r>
           </w:p>
@@ -3374,7 +3805,16 @@
                 <w:sz w:val="40"/>
                 <w:szCs w:val="40"/>
               </w:rPr>
-              <w:t>±xZ§ | G</w:t>
+              <w:t xml:space="preserve">±xZ§ | </w:t>
+            </w:r>
+            <w:r>
+              <w:rPr>
+                <w:rFonts w:ascii="BRH Malayalam Extra" w:hAnsi="BRH Malayalam Extra" w:cs="BRH Malayalam Extra"/>
+                <w:sz w:val="40"/>
+                <w:szCs w:val="40"/>
+              </w:rPr>
+              <w:lastRenderedPageBreak/>
+              <w:t>G</w:t>
             </w:r>
             <w:r>
               <w:rPr>
@@ -3423,6 +3863,7 @@
                 <w:sz w:val="40"/>
                 <w:szCs w:val="40"/>
               </w:rPr>
+              <w:lastRenderedPageBreak/>
               <w:t>sx</w:t>
             </w:r>
             <w:r>
@@ -3486,6 +3927,7 @@
                 <w:sz w:val="40"/>
                 <w:szCs w:val="40"/>
               </w:rPr>
+              <w:lastRenderedPageBreak/>
               <w:t>G</w:t>
             </w:r>
             <w:r>
@@ -3544,6 +3986,7 @@
                 <w:sz w:val="28"/>
                 <w:szCs w:val="28"/>
               </w:rPr>
+              <w:lastRenderedPageBreak/>
               <w:t>TS 7.4.5.3 – Padam</w:t>
             </w:r>
           </w:p>
@@ -3930,7 +4373,6 @@
                 <w:sz w:val="28"/>
                 <w:szCs w:val="28"/>
               </w:rPr>
-              <w:lastRenderedPageBreak/>
               <w:t>TS 7.4.8.2 – Padam</w:t>
             </w:r>
           </w:p>
@@ -4408,13 +4850,23 @@
               </w:rPr>
               <w:t>Z</w:t>
             </w:r>
-            <w:r>
-              <w:rPr>
-                <w:rFonts w:ascii="BRH Malayalam Extra" w:hAnsi="BRH Malayalam Extra" w:cs="BRH Malayalam Extra"/>
-                <w:sz w:val="40"/>
-                <w:szCs w:val="40"/>
-              </w:rPr>
-              <w:t>§  | i</w:t>
+            <w:proofErr w:type="gramStart"/>
+            <w:r>
+              <w:rPr>
+                <w:rFonts w:ascii="BRH Malayalam Extra" w:hAnsi="BRH Malayalam Extra" w:cs="BRH Malayalam Extra"/>
+                <w:sz w:val="40"/>
+                <w:szCs w:val="40"/>
+              </w:rPr>
+              <w:t>§  |</w:t>
+            </w:r>
+            <w:proofErr w:type="gramEnd"/>
+            <w:r>
+              <w:rPr>
+                <w:rFonts w:ascii="BRH Malayalam Extra" w:hAnsi="BRH Malayalam Extra" w:cs="BRH Malayalam Extra"/>
+                <w:sz w:val="40"/>
+                <w:szCs w:val="40"/>
+              </w:rPr>
+              <w:t xml:space="preserve"> i</w:t>
             </w:r>
             <w:r>
               <w:rPr>
@@ -5220,6 +5672,7 @@
         </w:rPr>
         <w:t xml:space="preserve"> – TS </w:t>
       </w:r>
+      <w:proofErr w:type="gramStart"/>
       <w:r>
         <w:rPr>
           <w:b/>
@@ -5250,6 +5703,7 @@
         </w:rPr>
         <w:t>Malayalam</w:t>
       </w:r>
+      <w:proofErr w:type="gramEnd"/>
       <w:r>
         <w:rPr>
           <w:b/>
@@ -5497,7 +5951,6 @@
                 <w:sz w:val="28"/>
                 <w:szCs w:val="28"/>
               </w:rPr>
-              <w:lastRenderedPageBreak/>
               <w:t>TS 7.4.2.1</w:t>
             </w:r>
             <w:r>
@@ -6404,6 +6857,7 @@
                 <w:szCs w:val="36"/>
                 <w:lang w:val="en-IN" w:eastAsia="en-IN" w:bidi="ml-IN"/>
               </w:rPr>
+              <w:lastRenderedPageBreak/>
               <w:t>A</w:t>
             </w:r>
             <w:r>
@@ -6517,6 +6971,7 @@
                 <w:szCs w:val="36"/>
                 <w:lang w:val="en-IN" w:eastAsia="en-IN" w:bidi="ml-IN"/>
               </w:rPr>
+              <w:lastRenderedPageBreak/>
               <w:t>¤¤p | j</w:t>
             </w:r>
             <w:r>
@@ -6559,6 +7014,7 @@
                 <w:szCs w:val="36"/>
                 <w:lang w:val="en-IN" w:eastAsia="en-IN" w:bidi="ml-IN"/>
               </w:rPr>
+              <w:lastRenderedPageBreak/>
               <w:t>A</w:t>
             </w:r>
             <w:r>
@@ -6707,6 +7163,7 @@
                 <w:sz w:val="28"/>
                 <w:szCs w:val="28"/>
               </w:rPr>
+              <w:lastRenderedPageBreak/>
               <w:t>7.4.7.2 – Padam</w:t>
             </w:r>
           </w:p>
@@ -6891,7 +7348,6 @@
                 <w:szCs w:val="40"/>
                 <w:lang w:val="en-IN" w:eastAsia="en-IN" w:bidi="ml-IN"/>
               </w:rPr>
-              <w:lastRenderedPageBreak/>
               <w:t>rU§ - A</w:t>
             </w:r>
             <w:r>
@@ -6994,7 +7450,6 @@
                 <w:szCs w:val="40"/>
                 <w:lang w:val="en-IN" w:eastAsia="en-IN" w:bidi="ml-IN"/>
               </w:rPr>
-              <w:lastRenderedPageBreak/>
               <w:t>e£rç§j—J | r</w:t>
             </w:r>
             <w:r>
@@ -7059,7 +7514,6 @@
                 <w:szCs w:val="40"/>
                 <w:lang w:val="en-IN" w:eastAsia="en-IN" w:bidi="ml-IN"/>
               </w:rPr>
-              <w:lastRenderedPageBreak/>
               <w:t>rU§ - A</w:t>
             </w:r>
             <w:r>
@@ -7155,7 +7609,6 @@
                 <w:sz w:val="28"/>
                 <w:szCs w:val="28"/>
               </w:rPr>
-              <w:lastRenderedPageBreak/>
               <w:t>7.4.7.3 – Vaakyam</w:t>
             </w:r>
           </w:p>
@@ -8036,6 +8489,7 @@
                 <w:sz w:val="28"/>
                 <w:szCs w:val="28"/>
               </w:rPr>
+              <w:lastRenderedPageBreak/>
               <w:t>7.4.21.1 – Padam</w:t>
             </w:r>
           </w:p>
@@ -8537,7 +8991,6 @@
           <w:b/>
           <w:bCs/>
         </w:rPr>
-        <w:lastRenderedPageBreak/>
         <w:t>(ignore those which are already incorporated in your book’s version and date)</w:t>
       </w:r>
     </w:p>

</xml_diff>